<commit_message>
Exported the latest version of the google doc
</commit_message>
<xml_diff>
--- a/REDCap OMR Technical Guide.docx
+++ b/REDCap OMR Technical Guide.docx
@@ -327,12 +327,12 @@
             <wp:extent cx="4948238" cy="4052162"/>
             <wp:effectExtent b="0" l="0" r="0" t="0"/>
             <wp:wrapSquare wrapText="bothSides" distB="114300" distT="114300" distL="114300" distR="114300"/>
-            <wp:docPr id="3" name="image19.png"/>
+            <wp:docPr id="3" name="image18.png"/>
             <a:graphic>
               <a:graphicData uri="http://schemas.openxmlformats.org/drawingml/2006/picture">
                 <pic:pic>
                   <pic:nvPicPr>
-                    <pic:cNvPr id="0" name="image19.png"/>
+                    <pic:cNvPr id="0" name="image18.png"/>
                     <pic:cNvPicPr preferRelativeResize="0"/>
                   </pic:nvPicPr>
                   <pic:blipFill>
@@ -582,12 +582,12 @@
             <wp:extent cx="3376613" cy="2329174"/>
             <wp:effectExtent b="0" l="0" r="0" t="0"/>
             <wp:wrapSquare wrapText="bothSides" distB="114300" distT="114300" distL="114300" distR="114300"/>
-            <wp:docPr id="15" name="image15.png"/>
+            <wp:docPr id="13" name="image3.png"/>
             <a:graphic>
               <a:graphicData uri="http://schemas.openxmlformats.org/drawingml/2006/picture">
                 <pic:pic>
                   <pic:nvPicPr>
-                    <pic:cNvPr id="0" name="image15.png"/>
+                    <pic:cNvPr id="0" name="image3.png"/>
                     <pic:cNvPicPr preferRelativeResize="0"/>
                   </pic:nvPicPr>
                   <pic:blipFill>
@@ -854,12 +854,12 @@
             <wp:extent cx="3424238" cy="2953178"/>
             <wp:effectExtent b="0" l="0" r="0" t="0"/>
             <wp:wrapTopAndBottom distB="114300" distT="114300"/>
-            <wp:docPr id="29" name="image27.png"/>
+            <wp:docPr id="27" name="image24.png"/>
             <a:graphic>
               <a:graphicData uri="http://schemas.openxmlformats.org/drawingml/2006/picture">
                 <pic:pic>
                   <pic:nvPicPr>
-                    <pic:cNvPr id="0" name="image27.png"/>
+                    <pic:cNvPr id="0" name="image24.png"/>
                     <pic:cNvPicPr preferRelativeResize="0"/>
                   </pic:nvPicPr>
                   <pic:blipFill>
@@ -933,7 +933,7 @@
       <w:pPr>
         <w:numPr>
           <w:ilvl w:val="0"/>
-          <w:numId w:val="25"/>
+          <w:numId w:val="24"/>
         </w:numPr>
         <w:spacing w:after="200" w:lineRule="auto"/>
         <w:ind w:left="720" w:hanging="360"/>
@@ -999,12 +999,12 @@
             <wp:extent cx="4759282" cy="3868141"/>
             <wp:effectExtent b="0" l="0" r="0" t="0"/>
             <wp:wrapSquare wrapText="bothSides" distB="114300" distT="114300" distL="114300" distR="114300"/>
-            <wp:docPr id="13" name="image13.jpg"/>
+            <wp:docPr id="11" name="image20.jpg"/>
             <a:graphic>
               <a:graphicData uri="http://schemas.openxmlformats.org/drawingml/2006/picture">
                 <pic:pic>
                   <pic:nvPicPr>
-                    <pic:cNvPr id="0" name="image13.jpg"/>
+                    <pic:cNvPr id="0" name="image20.jpg"/>
                     <pic:cNvPicPr preferRelativeResize="0"/>
                   </pic:nvPicPr>
                   <pic:blipFill>
@@ -1189,7 +1189,7 @@
       <w:pPr>
         <w:numPr>
           <w:ilvl w:val="0"/>
-          <w:numId w:val="31"/>
+          <w:numId w:val="30"/>
         </w:numPr>
         <w:spacing w:after="0" w:afterAutospacing="0" w:before="0" w:lineRule="auto"/>
         <w:ind w:left="720" w:hanging="360"/>
@@ -1216,12 +1216,12 @@
             <wp:extent cx="5890170" cy="1072852"/>
             <wp:effectExtent b="0" l="0" r="0" t="0"/>
             <wp:wrapSquare wrapText="bothSides" distB="114300" distT="114300" distL="114300" distR="114300"/>
-            <wp:docPr id="18" name="image5.png"/>
+            <wp:docPr id="16" name="image8.png"/>
             <a:graphic>
               <a:graphicData uri="http://schemas.openxmlformats.org/drawingml/2006/picture">
                 <pic:pic>
                   <pic:nvPicPr>
-                    <pic:cNvPr id="0" name="image5.png"/>
+                    <pic:cNvPr id="0" name="image8.png"/>
                     <pic:cNvPicPr preferRelativeResize="0"/>
                   </pic:nvPicPr>
                   <pic:blipFill>
@@ -1250,7 +1250,7 @@
       <w:pPr>
         <w:numPr>
           <w:ilvl w:val="0"/>
-          <w:numId w:val="31"/>
+          <w:numId w:val="30"/>
         </w:numPr>
         <w:spacing w:after="0" w:afterAutospacing="0" w:before="0" w:lineRule="auto"/>
         <w:ind w:left="720" w:hanging="360"/>
@@ -1313,7 +1313,7 @@
       <w:pPr>
         <w:numPr>
           <w:ilvl w:val="0"/>
-          <w:numId w:val="31"/>
+          <w:numId w:val="30"/>
         </w:numPr>
         <w:spacing w:after="200" w:before="0" w:lineRule="auto"/>
         <w:ind w:left="720" w:hanging="360"/>
@@ -1351,7 +1351,7 @@
       <w:pPr>
         <w:numPr>
           <w:ilvl w:val="0"/>
-          <w:numId w:val="19"/>
+          <w:numId w:val="18"/>
         </w:numPr>
         <w:ind w:left="720" w:hanging="360"/>
         <w:rPr>
@@ -1513,12 +1513,12 @@
             <wp:extent cx="5062538" cy="3886147"/>
             <wp:effectExtent b="0" l="0" r="0" t="0"/>
             <wp:wrapSquare wrapText="bothSides" distB="114300" distT="114300" distL="114300" distR="114300"/>
-            <wp:docPr id="25" name="image20.png"/>
+            <wp:docPr id="23" name="image28.png"/>
             <a:graphic>
               <a:graphicData uri="http://schemas.openxmlformats.org/drawingml/2006/picture">
                 <pic:pic>
                   <pic:nvPicPr>
-                    <pic:cNvPr id="0" name="image20.png"/>
+                    <pic:cNvPr id="0" name="image28.png"/>
                     <pic:cNvPicPr preferRelativeResize="0"/>
                   </pic:nvPicPr>
                   <pic:blipFill>
@@ -1844,12 +1844,12 @@
             <wp:extent cx="5943600" cy="4203700"/>
             <wp:effectExtent b="0" l="0" r="0" t="0"/>
             <wp:wrapSquare wrapText="bothSides" distB="114300" distT="114300" distL="114300" distR="114300"/>
-            <wp:docPr id="7" name="image4.png"/>
+            <wp:docPr id="6" name="image5.png"/>
             <a:graphic>
               <a:graphicData uri="http://schemas.openxmlformats.org/drawingml/2006/picture">
                 <pic:pic>
                   <pic:nvPicPr>
-                    <pic:cNvPr id="0" name="image4.png"/>
+                    <pic:cNvPr id="0" name="image5.png"/>
                     <pic:cNvPicPr preferRelativeResize="0"/>
                   </pic:nvPicPr>
                   <pic:blipFill>
@@ -2010,93 +2010,103 @@
       <w:pPr>
         <w:numPr>
           <w:ilvl w:val="0"/>
-          <w:numId w:val="13"/>
+          <w:numId w:val="12"/>
         </w:numPr>
-        <w:spacing w:after="200" w:lineRule="auto"/>
+        <w:spacing w:after="0" w:afterAutospacing="0" w:before="200" w:lineRule="auto"/>
         <w:ind w:left="720" w:hanging="360"/>
-      </w:pPr>
-      <w:r>
-        <w:rPr>
-          <w:rtl w:val="0"/>
-        </w:rPr>
-        <w:t xml:space="preserve">Now that the file is unpacked, we want to get a copy of the</w:t>
-      </w:r>
-      <w:r>
-        <w:rPr>
-          <w:b w:val="1"/>
-          <w:rtl w:val="0"/>
-        </w:rPr>
-        <w:t xml:space="preserve"> filepath </w:t>
-      </w:r>
-      <w:r>
-        <w:rPr>
-          <w:rtl w:val="0"/>
-        </w:rPr>
-        <w:t xml:space="preserve">of the REDCapOMR folder.  To do this, go to the directory where you placed the folder.  Click on the folder so that it is highlighted in gray, then select </w:t>
-      </w:r>
-      <w:r>
-        <w:rPr>
-          <w:b w:val="1"/>
-          <w:rtl w:val="0"/>
-        </w:rPr>
-        <w:t xml:space="preserve">“Copy Path” </w:t>
-      </w:r>
-      <w:r>
-        <w:rPr>
-          <w:rtl w:val="0"/>
-        </w:rPr>
-        <w:t xml:space="preserve">from the </w:t>
-      </w:r>
-      <w:r>
-        <w:rPr>
-          <w:b w:val="1"/>
-          <w:rtl w:val="0"/>
-        </w:rPr>
-        <w:t xml:space="preserve">Clipboard </w:t>
-      </w:r>
-      <w:r>
-        <w:rPr>
-          <w:rtl w:val="0"/>
-        </w:rPr>
-        <w:t xml:space="preserve">section of the taskbar under the </w:t>
-      </w:r>
-      <w:r>
-        <w:rPr>
-          <w:b w:val="1"/>
-          <w:rtl w:val="0"/>
-        </w:rPr>
-        <w:t xml:space="preserve">Home </w:t>
-      </w:r>
-      <w:r>
-        <w:rPr>
-          <w:rtl w:val="0"/>
-        </w:rPr>
-        <w:t xml:space="preserve">tab: </w:t>
+        <w:rPr>
+          <w:u w:val="none"/>
+        </w:rPr>
+      </w:pPr>
+      <w:r>
+        <w:rPr>
+          <w:rtl w:val="0"/>
+        </w:rPr>
+        <w:t xml:space="preserve">In the unzipped “REDCapOMR” folder, double click </w:t>
+      </w:r>
+      <w:r>
+        <w:rPr>
+          <w:b w:val="1"/>
+          <w:rtl w:val="0"/>
+        </w:rPr>
+        <w:t xml:space="preserve">run.bat</w:t>
+      </w:r>
+      <w:r>
+        <w:rPr>
+          <w:rtl w:val="0"/>
+        </w:rPr>
+        <w:t xml:space="preserve">.  </w:t>
+      </w:r>
+      <w:r>
+        <w:rPr>
+          <w:rtl w:val="0"/>
+        </w:rPr>
+        <w:t xml:space="preserve">This </w:t>
+      </w:r>
+      <w:r>
+        <w:rPr>
+          <w:b w:val="1"/>
+          <w:rtl w:val="0"/>
+        </w:rPr>
+        <w:t xml:space="preserve">creates and runs your Docker container</w:t>
+      </w:r>
+      <w:r>
+        <w:rPr>
+          <w:rtl w:val="0"/>
+        </w:rPr>
+        <w:t xml:space="preserve">!  This step can take several minutes both on the first run and on subsequent runs if there are updates.  your server will be up and running when you see something similar to this:</w:t>
+      </w:r>
+    </w:p>
+    <w:p>
+      <w:pPr>
+        <w:numPr>
+          <w:ilvl w:val="0"/>
+          <w:numId w:val="12"/>
+        </w:numPr>
+        <w:spacing w:after="200" w:before="0" w:beforeAutospacing="0" w:lineRule="auto"/>
+        <w:ind w:left="720" w:hanging="360"/>
+        <w:rPr>
+          <w:u w:val="none"/>
+        </w:rPr>
+      </w:pPr>
+      <w:r>
+        <w:rPr>
+          <w:rtl w:val="0"/>
+        </w:rPr>
+        <w:t xml:space="preserve">If you see something similar to this (specifically the “apache2 -D FOREGROUND” line at the end), then your REDCap OMR web application is ready to be used!</w:t>
+      </w:r>
+      <w:r>
+        <w:br w:type="page"/>
+      </w:r>
+      <w:r>
+        <w:rPr>
+          <w:rtl w:val="0"/>
+        </w:rPr>
       </w:r>
       <w:r>
         <w:drawing>
           <wp:anchor allowOverlap="1" behindDoc="0" distB="114300" distT="114300" distL="114300" distR="114300" hidden="0" layoutInCell="1" locked="0" relativeHeight="0" simplePos="0">
             <wp:simplePos x="0" y="0"/>
             <wp:positionH relativeFrom="column">
-              <wp:posOffset>1</wp:posOffset>
+              <wp:posOffset>-76199</wp:posOffset>
             </wp:positionH>
             <wp:positionV relativeFrom="paragraph">
-              <wp:posOffset>857250</wp:posOffset>
+              <wp:posOffset>233445</wp:posOffset>
             </wp:positionV>
-            <wp:extent cx="5943600" cy="4381500"/>
+            <wp:extent cx="6019800" cy="4070092"/>
             <wp:effectExtent b="0" l="0" r="0" t="0"/>
             <wp:wrapSquare wrapText="bothSides" distB="114300" distT="114300" distL="114300" distR="114300"/>
-            <wp:docPr id="12" name="image1.png"/>
+            <wp:docPr id="28" name="image26.png"/>
             <a:graphic>
               <a:graphicData uri="http://schemas.openxmlformats.org/drawingml/2006/picture">
                 <pic:pic>
                   <pic:nvPicPr>
-                    <pic:cNvPr id="0" name="image1.png"/>
+                    <pic:cNvPr id="0" name="image26.png"/>
                     <pic:cNvPicPr preferRelativeResize="0"/>
                   </pic:nvPicPr>
                   <pic:blipFill>
                     <a:blip r:embed="rId20"/>
-                    <a:srcRect b="0" l="0" r="0" t="0"/>
+                    <a:srcRect b="0" l="-1282" r="0" t="3105"/>
                     <a:stretch>
                       <a:fillRect/>
                     </a:stretch>
@@ -2104,7 +2114,7 @@
                   <pic:spPr>
                     <a:xfrm>
                       <a:off x="0" y="0"/>
-                      <a:ext cx="5943600" cy="4381500"/>
+                      <a:ext cx="6019800" cy="4070092"/>
                     </a:xfrm>
                     <a:prstGeom prst="rect"/>
                     <a:ln/>
@@ -2118,376 +2128,6 @@
     </w:p>
     <w:p>
       <w:pPr>
-        <w:numPr>
-          <w:ilvl w:val="0"/>
-          <w:numId w:val="13"/>
-        </w:numPr>
-        <w:spacing w:after="200" w:lineRule="auto"/>
-        <w:ind w:left="720" w:hanging="360"/>
-        <w:rPr/>
-      </w:pPr>
-      <w:r>
-        <w:rPr>
-          <w:rtl w:val="0"/>
-        </w:rPr>
-        <w:t xml:space="preserve">Once you have the filepath of the folder saved, we need to open up the </w:t>
-      </w:r>
-      <w:r>
-        <w:rPr>
-          <w:b w:val="1"/>
-          <w:rtl w:val="0"/>
-        </w:rPr>
-        <w:t xml:space="preserve">Windows Powershell </w:t>
-      </w:r>
-      <w:r>
-        <w:rPr>
-          <w:rtl w:val="0"/>
-        </w:rPr>
-        <w:t xml:space="preserve">again in administrator mode (see </w:t>
-      </w:r>
-      <w:r>
-        <w:rPr>
-          <w:b w:val="1"/>
-          <w:rtl w:val="0"/>
-        </w:rPr>
-        <w:t xml:space="preserve">“Installing WSL 2” </w:t>
-      </w:r>
-      <w:r>
-        <w:rPr>
-          <w:rtl w:val="0"/>
-        </w:rPr>
-        <w:t xml:space="preserve">for more details).</w:t>
-      </w:r>
-    </w:p>
-    <w:p>
-      <w:pPr>
-        <w:numPr>
-          <w:ilvl w:val="0"/>
-          <w:numId w:val="13"/>
-        </w:numPr>
-        <w:spacing w:after="200" w:before="200" w:lineRule="auto"/>
-        <w:ind w:left="720" w:hanging="360"/>
-        <w:rPr>
-          <w:u w:val="none"/>
-        </w:rPr>
-      </w:pPr>
-      <w:r>
-        <w:rPr>
-          <w:rtl w:val="0"/>
-        </w:rPr>
-        <w:t xml:space="preserve">In your Powershell, type the following command:</w:t>
-      </w:r>
-    </w:p>
-    <w:p>
-      <w:pPr>
-        <w:spacing w:after="200" w:before="200" w:lineRule="auto"/>
-        <w:ind w:left="720" w:firstLine="720"/>
-        <w:rPr/>
-      </w:pPr>
-      <w:r>
-        <w:rPr>
-          <w:rFonts w:ascii="Roboto Mono" w:cs="Roboto Mono" w:eastAsia="Roboto Mono" w:hAnsi="Roboto Mono"/>
-          <w:b w:val="1"/>
-          <w:color w:val="ffffff"/>
-          <w:shd w:fill="073763" w:val="clear"/>
-          <w:rtl w:val="0"/>
-        </w:rPr>
-        <w:t xml:space="preserve">Set-Location -Path [path to REDCap OMR folder]</w:t>
-      </w:r>
-      <w:r>
-        <w:rPr>
-          <w:rtl w:val="0"/>
-        </w:rPr>
-      </w:r>
-    </w:p>
-    <w:p>
-      <w:pPr>
-        <w:spacing w:after="200" w:before="200" w:lineRule="auto"/>
-        <w:ind w:left="720" w:firstLine="0"/>
-        <w:rPr/>
-      </w:pPr>
-      <w:r>
-        <w:rPr>
-          <w:rtl w:val="0"/>
-        </w:rPr>
-        <w:t xml:space="preserve">In this command, the </w:t>
-      </w:r>
-      <w:r>
-        <w:rPr>
-          <w:b w:val="1"/>
-          <w:rtl w:val="0"/>
-        </w:rPr>
-        <w:t xml:space="preserve">[path to REDCap OMR folder] </w:t>
-      </w:r>
-      <w:r>
-        <w:rPr>
-          <w:rtl w:val="0"/>
-        </w:rPr>
-        <w:t xml:space="preserve">is the </w:t>
-      </w:r>
-      <w:r>
-        <w:rPr>
-          <w:rtl w:val="0"/>
-        </w:rPr>
-        <w:t xml:space="preserve">filepath</w:t>
-      </w:r>
-      <w:r>
-        <w:rPr>
-          <w:rtl w:val="0"/>
-        </w:rPr>
-        <w:t xml:space="preserve"> that you copied from the </w:t>
-      </w:r>
-      <w:r>
-        <w:rPr>
-          <w:b w:val="1"/>
-          <w:rtl w:val="0"/>
-        </w:rPr>
-        <w:t xml:space="preserve">previous step</w:t>
-      </w:r>
-      <w:r>
-        <w:rPr>
-          <w:rtl w:val="0"/>
-        </w:rPr>
-        <w:t xml:space="preserve">.  Simply type </w:t>
-      </w:r>
-      <w:r>
-        <w:rPr>
-          <w:b w:val="1"/>
-          <w:rtl w:val="0"/>
-        </w:rPr>
-        <w:t xml:space="preserve">Set-Location -Path</w:t>
-      </w:r>
-      <w:r>
-        <w:rPr>
-          <w:rtl w:val="0"/>
-        </w:rPr>
-        <w:t xml:space="preserve">, then press </w:t>
-      </w:r>
-      <w:r>
-        <w:rPr>
-          <w:b w:val="1"/>
-          <w:rtl w:val="0"/>
-        </w:rPr>
-        <w:t xml:space="preserve">Ctrl+V </w:t>
-      </w:r>
-      <w:r>
-        <w:rPr>
-          <w:rtl w:val="0"/>
-        </w:rPr>
-        <w:t xml:space="preserve">to paste the </w:t>
-      </w:r>
-      <w:r>
-        <w:rPr>
-          <w:rtl w:val="0"/>
-        </w:rPr>
-        <w:t xml:space="preserve">filepath</w:t>
-      </w:r>
-      <w:r>
-        <w:rPr>
-          <w:rtl w:val="0"/>
-        </w:rPr>
-        <w:t xml:space="preserve">.  After you do that, press enter to change to your project’s directory.</w:t>
-      </w:r>
-    </w:p>
-    <w:p>
-      <w:pPr>
-        <w:spacing w:after="200" w:before="200" w:lineRule="auto"/>
-        <w:ind w:left="720" w:firstLine="0"/>
-        <w:rPr/>
-      </w:pPr>
-      <w:r>
-        <w:rPr>
-          <w:rtl w:val="0"/>
-        </w:rPr>
-        <w:t xml:space="preserve">It should look like this:</w:t>
-      </w:r>
-      <w:r>
-        <w:drawing>
-          <wp:anchor allowOverlap="1" behindDoc="0" distB="0" distT="0" distL="0" distR="0" hidden="0" layoutInCell="1" locked="0" relativeHeight="0" simplePos="0">
-            <wp:simplePos x="0" y="0"/>
-            <wp:positionH relativeFrom="column">
-              <wp:posOffset>0</wp:posOffset>
-            </wp:positionH>
-            <wp:positionV relativeFrom="paragraph">
-              <wp:posOffset>265186</wp:posOffset>
-            </wp:positionV>
-            <wp:extent cx="5943600" cy="939800"/>
-            <wp:effectExtent b="0" l="0" r="0" t="0"/>
-            <wp:wrapSquare wrapText="bothSides" distB="0" distT="0" distL="0" distR="0"/>
-            <wp:docPr id="4" name="image10.png"/>
-            <a:graphic>
-              <a:graphicData uri="http://schemas.openxmlformats.org/drawingml/2006/picture">
-                <pic:pic>
-                  <pic:nvPicPr>
-                    <pic:cNvPr id="0" name="image10.png"/>
-                    <pic:cNvPicPr preferRelativeResize="0"/>
-                  </pic:nvPicPr>
-                  <pic:blipFill>
-                    <a:blip r:embed="rId21"/>
-                    <a:srcRect b="0" l="0" r="0" t="0"/>
-                    <a:stretch>
-                      <a:fillRect/>
-                    </a:stretch>
-                  </pic:blipFill>
-                  <pic:spPr>
-                    <a:xfrm>
-                      <a:off x="0" y="0"/>
-                      <a:ext cx="5943600" cy="939800"/>
-                    </a:xfrm>
-                    <a:prstGeom prst="rect"/>
-                    <a:ln/>
-                  </pic:spPr>
-                </pic:pic>
-              </a:graphicData>
-            </a:graphic>
-          </wp:anchor>
-        </w:drawing>
-      </w:r>
-    </w:p>
-    <w:p>
-      <w:pPr>
-        <w:numPr>
-          <w:ilvl w:val="0"/>
-          <w:numId w:val="17"/>
-        </w:numPr>
-        <w:spacing w:after="200" w:before="200" w:lineRule="auto"/>
-        <w:ind w:left="720" w:hanging="360"/>
-        <w:rPr>
-          <w:u w:val="none"/>
-        </w:rPr>
-      </w:pPr>
-      <w:r>
-        <w:rPr>
-          <w:rtl w:val="0"/>
-        </w:rPr>
-        <w:t xml:space="preserve">From here, you only need to enter one command, then you’ll be ready to go!</w:t>
-      </w:r>
-    </w:p>
-    <w:p>
-      <w:pPr>
-        <w:spacing w:after="200" w:before="200" w:lineRule="auto"/>
-        <w:ind w:left="1440" w:firstLine="0"/>
-        <w:rPr>
-          <w:rFonts w:ascii="Roboto Mono" w:cs="Roboto Mono" w:eastAsia="Roboto Mono" w:hAnsi="Roboto Mono"/>
-          <w:b w:val="1"/>
-          <w:color w:val="ffffff"/>
-          <w:shd w:fill="073763" w:val="clear"/>
-        </w:rPr>
-      </w:pPr>
-      <w:r>
-        <w:rPr>
-          <w:rFonts w:ascii="Roboto Mono" w:cs="Roboto Mono" w:eastAsia="Roboto Mono" w:hAnsi="Roboto Mono"/>
-          <w:b w:val="1"/>
-          <w:color w:val="ffffff"/>
-          <w:shd w:fill="073763" w:val="clear"/>
-          <w:rtl w:val="0"/>
-        </w:rPr>
-        <w:t xml:space="preserve">./run.ps1</w:t>
-      </w:r>
-    </w:p>
-    <w:p>
-      <w:pPr>
-        <w:numPr>
-          <w:ilvl w:val="0"/>
-          <w:numId w:val="12"/>
-        </w:numPr>
-        <w:spacing w:after="0" w:afterAutospacing="0" w:before="200" w:lineRule="auto"/>
-        <w:ind w:left="720" w:hanging="360"/>
-        <w:rPr>
-          <w:u w:val="none"/>
-        </w:rPr>
-      </w:pPr>
-      <w:r>
-        <w:rPr>
-          <w:rtl w:val="0"/>
-        </w:rPr>
-        <w:t xml:space="preserve">This command </w:t>
-      </w:r>
-      <w:r>
-        <w:rPr>
-          <w:b w:val="1"/>
-          <w:rtl w:val="0"/>
-        </w:rPr>
-        <w:t xml:space="preserve">creates and runs your Docker container</w:t>
-      </w:r>
-      <w:r>
-        <w:rPr>
-          <w:rtl w:val="0"/>
-        </w:rPr>
-        <w:t xml:space="preserve">!  This step can take a while, but your server will be up and running when you see something similar to this in your Powershell:</w:t>
-      </w:r>
-      <w:r>
-        <w:drawing>
-          <wp:anchor allowOverlap="1" behindDoc="0" distB="114300" distT="114300" distL="114300" distR="114300" hidden="0" layoutInCell="1" locked="0" relativeHeight="0" simplePos="0">
-            <wp:simplePos x="0" y="0"/>
-            <wp:positionH relativeFrom="column">
-              <wp:posOffset>1</wp:posOffset>
-            </wp:positionH>
-            <wp:positionV relativeFrom="paragraph">
-              <wp:posOffset>657225</wp:posOffset>
-            </wp:positionV>
-            <wp:extent cx="5943600" cy="4203700"/>
-            <wp:effectExtent b="0" l="0" r="0" t="0"/>
-            <wp:wrapSquare wrapText="bothSides" distB="114300" distT="114300" distL="114300" distR="114300"/>
-            <wp:docPr id="30" name="image30.png"/>
-            <a:graphic>
-              <a:graphicData uri="http://schemas.openxmlformats.org/drawingml/2006/picture">
-                <pic:pic>
-                  <pic:nvPicPr>
-                    <pic:cNvPr id="0" name="image30.png"/>
-                    <pic:cNvPicPr preferRelativeResize="0"/>
-                  </pic:nvPicPr>
-                  <pic:blipFill>
-                    <a:blip r:embed="rId22"/>
-                    <a:srcRect b="0" l="0" r="0" t="0"/>
-                    <a:stretch>
-                      <a:fillRect/>
-                    </a:stretch>
-                  </pic:blipFill>
-                  <pic:spPr>
-                    <a:xfrm>
-                      <a:off x="0" y="0"/>
-                      <a:ext cx="5943600" cy="4203700"/>
-                    </a:xfrm>
-                    <a:prstGeom prst="rect"/>
-                    <a:ln/>
-                  </pic:spPr>
-                </pic:pic>
-              </a:graphicData>
-            </a:graphic>
-          </wp:anchor>
-        </w:drawing>
-      </w:r>
-    </w:p>
-    <w:p>
-      <w:pPr>
-        <w:numPr>
-          <w:ilvl w:val="0"/>
-          <w:numId w:val="12"/>
-        </w:numPr>
-        <w:spacing w:after="200" w:before="0" w:beforeAutospacing="0" w:lineRule="auto"/>
-        <w:ind w:left="720" w:hanging="360"/>
-        <w:rPr>
-          <w:u w:val="none"/>
-        </w:rPr>
-      </w:pPr>
-      <w:r>
-        <w:rPr>
-          <w:rtl w:val="0"/>
-        </w:rPr>
-        <w:t xml:space="preserve">If you see something similar to this, then your REDCap OMR web application is ready to be used!</w:t>
-      </w:r>
-      <w:r>
-        <w:br w:type="page"/>
-      </w:r>
-      <w:r>
-        <w:rPr>
-          <w:rtl w:val="0"/>
-        </w:rPr>
-      </w:r>
-    </w:p>
-    <w:p>
-      <w:pPr>
         <w:pStyle w:val="Heading1"/>
         <w:spacing w:after="200" w:before="200" w:lineRule="auto"/>
         <w:ind w:left="0" w:firstLine="0"/>
@@ -2657,7 +2297,7 @@
       <w:pPr>
         <w:numPr>
           <w:ilvl w:val="0"/>
-          <w:numId w:val="30"/>
+          <w:numId w:val="29"/>
         </w:numPr>
         <w:spacing w:after="200" w:before="200" w:lineRule="auto"/>
         <w:ind w:left="720" w:hanging="360"/>
@@ -2784,16 +2424,16 @@
             <wp:extent cx="3929063" cy="2116233"/>
             <wp:effectExtent b="0" l="0" r="0" t="0"/>
             <wp:wrapTopAndBottom distB="114300" distT="114300"/>
-            <wp:docPr id="11" name="image18.png"/>
+            <wp:docPr id="10" name="image1.png"/>
             <a:graphic>
               <a:graphicData uri="http://schemas.openxmlformats.org/drawingml/2006/picture">
                 <pic:pic>
                   <pic:nvPicPr>
-                    <pic:cNvPr id="0" name="image18.png"/>
+                    <pic:cNvPr id="0" name="image1.png"/>
                     <pic:cNvPicPr preferRelativeResize="0"/>
                   </pic:nvPicPr>
                   <pic:blipFill>
-                    <a:blip r:embed="rId23"/>
+                    <a:blip r:embed="rId21"/>
                     <a:srcRect b="0" l="0" r="0" t="0"/>
                     <a:stretch>
                       <a:fillRect/>
@@ -2818,7 +2458,7 @@
       <w:pPr>
         <w:numPr>
           <w:ilvl w:val="0"/>
-          <w:numId w:val="28"/>
+          <w:numId w:val="27"/>
         </w:numPr>
         <w:spacing w:after="200" w:before="200" w:lineRule="auto"/>
         <w:ind w:left="720" w:hanging="360"/>
@@ -2832,7 +2472,7 @@
         </w:rPr>
         <w:t xml:space="preserve">This information was pulled from </w:t>
       </w:r>
-      <w:hyperlink r:id="rId24">
+      <w:hyperlink r:id="rId22">
         <w:r>
           <w:rPr>
             <w:color w:val="1155cc"/>
@@ -3003,16 +2643,16 @@
                 <wp:extent cx="676275" cy="190500"/>
                 <wp:effectExtent b="0" l="0" r="0" t="0"/>
                 <wp:wrapNone/>
-                <wp:docPr id="2" name="image3.png"/>
+                <wp:docPr id="2" name="image7.png"/>
                 <a:graphic>
                   <a:graphicData uri="http://schemas.openxmlformats.org/drawingml/2006/picture">
                     <pic:pic>
                       <pic:nvPicPr>
-                        <pic:cNvPr id="0" name="image3.png"/>
+                        <pic:cNvPr id="0" name="image7.png"/>
                         <pic:cNvPicPr preferRelativeResize="0"/>
                       </pic:nvPicPr>
                       <pic:blipFill>
-                        <a:blip r:embed="rId25"/>
+                        <a:blip r:embed="rId23"/>
                         <a:srcRect/>
                         <a:stretch>
                           <a:fillRect/>
@@ -3076,7 +2716,7 @@
       <w:pPr>
         <w:numPr>
           <w:ilvl w:val="0"/>
-          <w:numId w:val="23"/>
+          <w:numId w:val="22"/>
         </w:numPr>
         <w:spacing w:after="0" w:afterAutospacing="0" w:before="200" w:lineRule="auto"/>
         <w:ind w:left="720" w:hanging="360"/>
@@ -3090,7 +2730,7 @@
         </w:rPr>
         <w:t xml:space="preserve">Go through </w:t>
       </w:r>
-      <w:hyperlink r:id="rId26">
+      <w:hyperlink r:id="rId24">
         <w:r>
           <w:rPr>
             <w:color w:val="1155cc"/>
@@ -3111,7 +2751,7 @@
       <w:pPr>
         <w:numPr>
           <w:ilvl w:val="0"/>
-          <w:numId w:val="23"/>
+          <w:numId w:val="22"/>
         </w:numPr>
         <w:spacing w:after="0" w:afterAutospacing="0" w:before="0" w:beforeAutospacing="0" w:lineRule="auto"/>
         <w:ind w:left="720" w:hanging="360"/>
@@ -3130,7 +2770,7 @@
       <w:pPr>
         <w:numPr>
           <w:ilvl w:val="0"/>
-          <w:numId w:val="23"/>
+          <w:numId w:val="22"/>
         </w:numPr>
         <w:spacing w:after="200" w:before="0" w:beforeAutospacing="0" w:lineRule="auto"/>
         <w:ind w:left="720" w:hanging="360"/>
@@ -3157,16 +2797,16 @@
             <wp:extent cx="5943600" cy="3365500"/>
             <wp:effectExtent b="0" l="0" r="0" t="0"/>
             <wp:wrapTopAndBottom distB="114300" distT="114300"/>
-            <wp:docPr id="19" name="image8.png"/>
+            <wp:docPr id="17" name="image14.png"/>
             <a:graphic>
               <a:graphicData uri="http://schemas.openxmlformats.org/drawingml/2006/picture">
                 <pic:pic>
                   <pic:nvPicPr>
-                    <pic:cNvPr id="0" name="image8.png"/>
+                    <pic:cNvPr id="0" name="image14.png"/>
                     <pic:cNvPicPr preferRelativeResize="0"/>
                   </pic:nvPicPr>
                   <pic:blipFill>
-                    <a:blip r:embed="rId27"/>
+                    <a:blip r:embed="rId25"/>
                     <a:srcRect b="0" l="0" r="0" t="0"/>
                     <a:stretch>
                       <a:fillRect/>
@@ -3222,7 +2862,7 @@
       <w:pPr>
         <w:numPr>
           <w:ilvl w:val="0"/>
-          <w:numId w:val="19"/>
+          <w:numId w:val="18"/>
         </w:numPr>
         <w:ind w:left="720" w:hanging="360"/>
       </w:pPr>
@@ -3237,7 +2877,7 @@
       <w:pPr>
         <w:numPr>
           <w:ilvl w:val="0"/>
-          <w:numId w:val="19"/>
+          <w:numId w:val="18"/>
         </w:numPr>
         <w:spacing w:after="200" w:before="200" w:lineRule="auto"/>
         <w:ind w:left="720" w:hanging="360"/>
@@ -3248,7 +2888,7 @@
         </w:rPr>
         <w:t xml:space="preserve">After that, give </w:t>
       </w:r>
-      <w:hyperlink r:id="rId28">
+      <w:hyperlink r:id="rId26">
         <w:r>
           <w:rPr>
             <w:color w:val="1155cc"/>
@@ -3361,7 +3001,7 @@
         </w:rPr>
         <w:t xml:space="preserve">To download the REDCap OMR project from Github, please visit </w:t>
       </w:r>
-      <w:hyperlink r:id="rId29">
+      <w:hyperlink r:id="rId27">
         <w:r>
           <w:rPr>
             <w:color w:val="1155cc"/>
@@ -3427,12 +3067,12 @@
             <wp:extent cx="5943600" cy="4203700"/>
             <wp:effectExtent b="0" l="0" r="0" t="0"/>
             <wp:wrapSquare wrapText="bothSides" distB="114300" distT="114300" distL="114300" distR="114300"/>
-            <wp:docPr id="17" name="image4.png"/>
+            <wp:docPr id="15" name="image5.png"/>
             <a:graphic>
               <a:graphicData uri="http://schemas.openxmlformats.org/drawingml/2006/picture">
                 <pic:pic>
                   <pic:nvPicPr>
-                    <pic:cNvPr id="0" name="image4.png"/>
+                    <pic:cNvPr id="0" name="image5.png"/>
                     <pic:cNvPicPr preferRelativeResize="0"/>
                   </pic:nvPicPr>
                   <pic:blipFill>
@@ -3526,7 +3166,7 @@
         </w:rPr>
         <w:t xml:space="preserve"> (</w:t>
       </w:r>
-      <w:hyperlink r:id="rId30">
+      <w:hyperlink r:id="rId28">
         <w:r>
           <w:rPr>
             <w:color w:val="1155cc"/>
@@ -3588,7 +3228,7 @@
       <w:pPr>
         <w:numPr>
           <w:ilvl w:val="0"/>
-          <w:numId w:val="20"/>
+          <w:numId w:val="19"/>
         </w:numPr>
         <w:spacing w:after="200" w:before="200" w:lineRule="auto"/>
         <w:ind w:left="720" w:hanging="360"/>
@@ -3607,7 +3247,7 @@
       <w:pPr>
         <w:numPr>
           <w:ilvl w:val="0"/>
-          <w:numId w:val="20"/>
+          <w:numId w:val="19"/>
         </w:numPr>
         <w:spacing w:after="200" w:before="200" w:lineRule="auto"/>
         <w:ind w:left="720" w:hanging="360"/>
@@ -3626,7 +3266,7 @@
       <w:pPr>
         <w:numPr>
           <w:ilvl w:val="1"/>
-          <w:numId w:val="20"/>
+          <w:numId w:val="19"/>
         </w:numPr>
         <w:spacing w:after="200" w:before="200" w:lineRule="auto"/>
         <w:ind w:left="1440" w:hanging="360"/>
@@ -3656,16 +3296,16 @@
           <wp:inline distB="114300" distT="114300" distL="114300" distR="114300">
             <wp:extent cx="190500" cy="190500"/>
             <wp:effectExtent b="0" l="0" r="0" t="0"/>
-            <wp:docPr id="24" name="image26.png"/>
+            <wp:docPr id="22" name="image21.png"/>
             <a:graphic>
               <a:graphicData uri="http://schemas.openxmlformats.org/drawingml/2006/picture">
                 <pic:pic>
                   <pic:nvPicPr>
-                    <pic:cNvPr id="0" name="image26.png"/>
+                    <pic:cNvPr id="0" name="image21.png"/>
                     <pic:cNvPicPr preferRelativeResize="0"/>
                   </pic:nvPicPr>
                   <pic:blipFill>
-                    <a:blip r:embed="rId31"/>
+                    <a:blip r:embed="rId29"/>
                     <a:srcRect b="0" l="0" r="0" t="0"/>
                     <a:stretch>
                       <a:fillRect/>
@@ -3696,7 +3336,7 @@
       <w:pPr>
         <w:numPr>
           <w:ilvl w:val="1"/>
-          <w:numId w:val="20"/>
+          <w:numId w:val="19"/>
         </w:numPr>
         <w:spacing w:after="200" w:before="200" w:lineRule="auto"/>
         <w:ind w:left="1440" w:hanging="360"/>
@@ -3726,16 +3366,16 @@
           <wp:inline distB="114300" distT="114300" distL="114300" distR="114300">
             <wp:extent cx="190500" cy="190500"/>
             <wp:effectExtent b="0" l="0" r="0" t="0"/>
-            <wp:docPr id="14" name="image6.png"/>
+            <wp:docPr id="12" name="image15.png"/>
             <a:graphic>
               <a:graphicData uri="http://schemas.openxmlformats.org/drawingml/2006/picture">
                 <pic:pic>
                   <pic:nvPicPr>
-                    <pic:cNvPr id="0" name="image6.png"/>
+                    <pic:cNvPr id="0" name="image15.png"/>
                     <pic:cNvPicPr preferRelativeResize="0"/>
                   </pic:nvPicPr>
                   <pic:blipFill>
-                    <a:blip r:embed="rId32"/>
+                    <a:blip r:embed="rId30"/>
                     <a:srcRect b="0" l="0" r="0" t="0"/>
                     <a:stretch>
                       <a:fillRect/>
@@ -3766,7 +3406,7 @@
       <w:pPr>
         <w:numPr>
           <w:ilvl w:val="0"/>
-          <w:numId w:val="20"/>
+          <w:numId w:val="19"/>
         </w:numPr>
         <w:spacing w:after="200" w:before="200" w:lineRule="auto"/>
         <w:ind w:left="720" w:hanging="360"/>
@@ -3798,7 +3438,7 @@
       <w:pPr>
         <w:numPr>
           <w:ilvl w:val="1"/>
-          <w:numId w:val="20"/>
+          <w:numId w:val="19"/>
         </w:numPr>
         <w:spacing w:after="200" w:before="200" w:lineRule="auto"/>
         <w:ind w:left="1440" w:hanging="360"/>
@@ -3869,7 +3509,7 @@
       <w:pPr>
         <w:numPr>
           <w:ilvl w:val="0"/>
-          <w:numId w:val="20"/>
+          <w:numId w:val="19"/>
         </w:numPr>
         <w:spacing w:after="200" w:before="200" w:lineRule="auto"/>
         <w:ind w:left="720" w:hanging="360"/>
@@ -4076,7 +3716,7 @@
       <w:pPr>
         <w:numPr>
           <w:ilvl w:val="0"/>
-          <w:numId w:val="27"/>
+          <w:numId w:val="26"/>
         </w:numPr>
         <w:spacing w:after="200" w:before="200" w:lineRule="auto"/>
         <w:ind w:left="720" w:hanging="360"/>
@@ -4113,7 +3753,7 @@
       <w:pPr>
         <w:numPr>
           <w:ilvl w:val="0"/>
-          <w:numId w:val="27"/>
+          <w:numId w:val="26"/>
         </w:numPr>
         <w:spacing w:after="200" w:before="200" w:lineRule="auto"/>
         <w:ind w:left="720" w:hanging="360"/>
@@ -4166,16 +3806,16 @@
             <wp:extent cx="6157173" cy="1370842"/>
             <wp:effectExtent b="0" l="0" r="0" t="0"/>
             <wp:wrapTopAndBottom distB="114300" distT="114300"/>
-            <wp:docPr id="6" name="image14.png"/>
+            <wp:docPr id="5" name="image13.png"/>
             <a:graphic>
               <a:graphicData uri="http://schemas.openxmlformats.org/drawingml/2006/picture">
                 <pic:pic>
                   <pic:nvPicPr>
-                    <pic:cNvPr id="0" name="image14.png"/>
+                    <pic:cNvPr id="0" name="image13.png"/>
                     <pic:cNvPicPr preferRelativeResize="0"/>
                   </pic:nvPicPr>
                   <pic:blipFill>
-                    <a:blip r:embed="rId33"/>
+                    <a:blip r:embed="rId31"/>
                     <a:srcRect b="0" l="0" r="0" t="0"/>
                     <a:stretch>
                       <a:fillRect/>
@@ -4300,7 +3940,7 @@
       <w:pPr>
         <w:numPr>
           <w:ilvl w:val="0"/>
-          <w:numId w:val="29"/>
+          <w:numId w:val="28"/>
         </w:numPr>
         <w:spacing w:after="200" w:before="200" w:lineRule="auto"/>
         <w:ind w:left="720" w:hanging="360"/>
@@ -4319,27 +3959,27 @@
         <w:rPr>
           <w:rtl w:val="0"/>
         </w:rPr>
-        <w:t xml:space="preserve">: Please make sure you’ve started Docker Hub before attempting the </w:t>
-      </w:r>
-      <w:r>
-        <w:rPr>
-          <w:b w:val="1"/>
-          <w:rtl w:val="0"/>
-        </w:rPr>
-        <w:t xml:space="preserve">./run.ps1 </w:t>
-      </w:r>
-      <w:r>
-        <w:rPr>
-          <w:rtl w:val="0"/>
-        </w:rPr>
-        <w:t xml:space="preserve">command.</w:t>
+        <w:t xml:space="preserve">: Please make sure you’ve started Docker Hub before attempting to open </w:t>
+      </w:r>
+      <w:r>
+        <w:rPr>
+          <w:b w:val="1"/>
+          <w:rtl w:val="0"/>
+        </w:rPr>
+        <w:t xml:space="preserve">run.bat</w:t>
+      </w:r>
+      <w:r>
+        <w:rPr>
+          <w:rtl w:val="0"/>
+        </w:rPr>
+        <w:t xml:space="preserve">.</w:t>
       </w:r>
     </w:p>
     <w:p>
       <w:pPr>
         <w:numPr>
           <w:ilvl w:val="0"/>
-          <w:numId w:val="29"/>
+          <w:numId w:val="28"/>
         </w:numPr>
         <w:ind w:left="720" w:hanging="360"/>
         <w:rPr/>
@@ -4348,27 +3988,27 @@
         <w:rPr>
           <w:rtl w:val="0"/>
         </w:rPr>
-        <w:t xml:space="preserve">Now that we’ve made it this far, we need to actually get into the application!  To do this, make sure that your server is still running from the </w:t>
-      </w:r>
-      <w:r>
-        <w:rPr>
-          <w:b w:val="1"/>
-          <w:rtl w:val="0"/>
-        </w:rPr>
-        <w:t xml:space="preserve">./run.ps1 </w:t>
-      </w:r>
-      <w:r>
-        <w:rPr>
-          <w:rtl w:val="0"/>
-        </w:rPr>
-        <w:t xml:space="preserve">or </w:t>
-      </w:r>
-      <w:r>
-        <w:rPr>
-          <w:b w:val="1"/>
-          <w:rtl w:val="0"/>
-        </w:rPr>
-        <w:t xml:space="preserve">sh run </w:t>
+        <w:t xml:space="preserve">Now that we’ve made it this far, we need to actually get into the application!  To do this, make sure that your server is still running from </w:t>
+      </w:r>
+      <w:r>
+        <w:rPr>
+          <w:b w:val="1"/>
+          <w:rtl w:val="0"/>
+        </w:rPr>
+        <w:t xml:space="preserve">run.bat </w:t>
+      </w:r>
+      <w:r>
+        <w:rPr>
+          <w:rtl w:val="0"/>
+        </w:rPr>
+        <w:t xml:space="preserve">or the </w:t>
+      </w:r>
+      <w:r>
+        <w:rPr>
+          <w:b w:val="1"/>
+          <w:rtl w:val="0"/>
+        </w:rPr>
+        <w:t xml:space="preserve">run.sh </w:t>
       </w:r>
       <w:r>
         <w:rPr>
@@ -4381,7 +4021,7 @@
       <w:pPr>
         <w:numPr>
           <w:ilvl w:val="0"/>
-          <w:numId w:val="29"/>
+          <w:numId w:val="28"/>
         </w:numPr>
         <w:spacing w:after="200" w:before="200" w:lineRule="auto"/>
         <w:ind w:left="720" w:hanging="360"/>
@@ -4421,7 +4061,7 @@
       <w:pPr>
         <w:numPr>
           <w:ilvl w:val="0"/>
-          <w:numId w:val="29"/>
+          <w:numId w:val="28"/>
         </w:numPr>
         <w:spacing w:after="200" w:before="200" w:lineRule="auto"/>
         <w:ind w:left="720" w:hanging="360"/>
@@ -5252,16 +4892,16 @@
                 <wp:extent cx="5943600" cy="2360458"/>
                 <wp:effectExtent b="0" l="0" r="0" t="0"/>
                 <wp:wrapSquare wrapText="bothSides" distB="57150" distT="57150" distL="57150" distR="57150"/>
-                <wp:docPr id="1" name="image2.png"/>
+                <wp:docPr id="1" name="image6.png"/>
                 <a:graphic>
                   <a:graphicData uri="http://schemas.openxmlformats.org/drawingml/2006/picture">
                     <pic:pic>
                       <pic:nvPicPr>
-                        <pic:cNvPr id="0" name="image2.png"/>
+                        <pic:cNvPr id="0" name="image6.png"/>
                         <pic:cNvPicPr preferRelativeResize="0"/>
                       </pic:nvPicPr>
                       <pic:blipFill>
-                        <a:blip r:embed="rId34"/>
+                        <a:blip r:embed="rId32"/>
                         <a:srcRect/>
                         <a:stretch>
                           <a:fillRect/>
@@ -5391,7 +5031,7 @@
         </w:rPr>
         <w:t xml:space="preserve"> tab.  Enter the API URL of your REDCap project (for example, this is </w:t>
       </w:r>
-      <w:hyperlink r:id="rId35">
+      <w:hyperlink r:id="rId33">
         <w:r>
           <w:rPr>
             <w:color w:val="1155cc"/>
@@ -5631,16 +5271,16 @@
             <wp:extent cx="2043113" cy="2325841"/>
             <wp:effectExtent b="0" l="0" r="0" t="0"/>
             <wp:wrapTopAndBottom distB="114300" distT="114300"/>
-            <wp:docPr id="23" name="image21.png"/>
+            <wp:docPr id="21" name="image19.png"/>
             <a:graphic>
               <a:graphicData uri="http://schemas.openxmlformats.org/drawingml/2006/picture">
                 <pic:pic>
                   <pic:nvPicPr>
-                    <pic:cNvPr id="0" name="image21.png"/>
+                    <pic:cNvPr id="0" name="image19.png"/>
                     <pic:cNvPicPr preferRelativeResize="0"/>
                   </pic:nvPicPr>
                   <pic:blipFill>
-                    <a:blip r:embed="rId36"/>
+                    <a:blip r:embed="rId34"/>
                     <a:srcRect b="0" l="0" r="0" t="0"/>
                     <a:stretch>
                       <a:fillRect/>
@@ -5751,16 +5391,16 @@
             <wp:extent cx="3757613" cy="2720724"/>
             <wp:effectExtent b="0" l="0" r="0" t="0"/>
             <wp:wrapTopAndBottom distB="114300" distT="114300"/>
-            <wp:docPr id="31" name="image24.png"/>
+            <wp:docPr id="29" name="image22.png"/>
             <a:graphic>
               <a:graphicData uri="http://schemas.openxmlformats.org/drawingml/2006/picture">
                 <pic:pic>
                   <pic:nvPicPr>
-                    <pic:cNvPr id="0" name="image24.png"/>
+                    <pic:cNvPr id="0" name="image22.png"/>
                     <pic:cNvPicPr preferRelativeResize="0"/>
                   </pic:nvPicPr>
                   <pic:blipFill>
-                    <a:blip r:embed="rId37"/>
+                    <a:blip r:embed="rId35"/>
                     <a:srcRect b="0" l="0" r="0" t="0"/>
                     <a:stretch>
                       <a:fillRect/>
@@ -5845,16 +5485,16 @@
           <wp:inline distB="114300" distT="114300" distL="114300" distR="114300">
             <wp:extent cx="2720543" cy="2118137"/>
             <wp:effectExtent b="0" l="0" r="0" t="0"/>
-            <wp:docPr id="32" name="image31.png"/>
+            <wp:docPr id="30" name="image23.png"/>
             <a:graphic>
               <a:graphicData uri="http://schemas.openxmlformats.org/drawingml/2006/picture">
                 <pic:pic>
                   <pic:nvPicPr>
-                    <pic:cNvPr id="0" name="image31.png"/>
+                    <pic:cNvPr id="0" name="image23.png"/>
                     <pic:cNvPicPr preferRelativeResize="0"/>
                   </pic:nvPicPr>
                   <pic:blipFill>
-                    <a:blip r:embed="rId38"/>
+                    <a:blip r:embed="rId36"/>
                     <a:srcRect b="0" l="0" r="0" t="0"/>
                     <a:stretch>
                       <a:fillRect/>
@@ -5984,16 +5624,16 @@
             <wp:extent cx="4238625" cy="2941225"/>
             <wp:effectExtent b="0" l="0" r="0" t="0"/>
             <wp:wrapTopAndBottom distB="114300" distT="114300"/>
-            <wp:docPr id="8" name="image9.png"/>
+            <wp:docPr id="7" name="image16.png"/>
             <a:graphic>
               <a:graphicData uri="http://schemas.openxmlformats.org/drawingml/2006/picture">
                 <pic:pic>
                   <pic:nvPicPr>
-                    <pic:cNvPr id="0" name="image9.png"/>
+                    <pic:cNvPr id="0" name="image16.png"/>
                     <pic:cNvPicPr preferRelativeResize="0"/>
                   </pic:nvPicPr>
                   <pic:blipFill>
-                    <a:blip r:embed="rId39"/>
+                    <a:blip r:embed="rId37"/>
                     <a:srcRect b="0" l="0" r="0" t="0"/>
                     <a:stretch>
                       <a:fillRect/>
@@ -6078,16 +5718,16 @@
             <wp:extent cx="3548063" cy="1785626"/>
             <wp:effectExtent b="0" l="0" r="0" t="0"/>
             <wp:wrapTopAndBottom distB="114300" distT="114300"/>
-            <wp:docPr id="5" name="image16.png"/>
+            <wp:docPr id="4" name="image12.png"/>
             <a:graphic>
               <a:graphicData uri="http://schemas.openxmlformats.org/drawingml/2006/picture">
                 <pic:pic>
                   <pic:nvPicPr>
-                    <pic:cNvPr id="0" name="image16.png"/>
+                    <pic:cNvPr id="0" name="image12.png"/>
                     <pic:cNvPicPr preferRelativeResize="0"/>
                   </pic:nvPicPr>
                   <pic:blipFill>
-                    <a:blip r:embed="rId40"/>
+                    <a:blip r:embed="rId38"/>
                     <a:srcRect b="0" l="0" r="0" t="0"/>
                     <a:stretch>
                       <a:fillRect/>
@@ -6250,16 +5890,16 @@
             <wp:extent cx="4237464" cy="1326576"/>
             <wp:effectExtent b="0" l="0" r="0" t="0"/>
             <wp:wrapSquare wrapText="bothSides" distB="114300" distT="114300" distL="114300" distR="114300"/>
-            <wp:docPr id="16" name="image17.png"/>
+            <wp:docPr id="14" name="image10.png"/>
             <a:graphic>
               <a:graphicData uri="http://schemas.openxmlformats.org/drawingml/2006/picture">
                 <pic:pic>
                   <pic:nvPicPr>
-                    <pic:cNvPr id="0" name="image17.png"/>
+                    <pic:cNvPr id="0" name="image10.png"/>
                     <pic:cNvPicPr preferRelativeResize="0"/>
                   </pic:nvPicPr>
                   <pic:blipFill>
-                    <a:blip r:embed="rId41"/>
+                    <a:blip r:embed="rId39"/>
                     <a:srcRect b="0" l="0" r="0" t="0"/>
                     <a:stretch>
                       <a:fillRect/>
@@ -6500,16 +6140,16 @@
             <wp:extent cx="5014913" cy="1261765"/>
             <wp:effectExtent b="0" l="0" r="0" t="0"/>
             <wp:wrapSquare wrapText="bothSides" distB="114300" distT="114300" distL="114300" distR="114300"/>
-            <wp:docPr id="22" name="image29.png"/>
+            <wp:docPr id="20" name="image17.png"/>
             <a:graphic>
               <a:graphicData uri="http://schemas.openxmlformats.org/drawingml/2006/picture">
                 <pic:pic>
                   <pic:nvPicPr>
-                    <pic:cNvPr id="0" name="image29.png"/>
+                    <pic:cNvPr id="0" name="image17.png"/>
                     <pic:cNvPicPr preferRelativeResize="0"/>
                   </pic:nvPicPr>
                   <pic:blipFill>
-                    <a:blip r:embed="rId42"/>
+                    <a:blip r:embed="rId40"/>
                     <a:srcRect b="0" l="0" r="0" t="0"/>
                     <a:stretch>
                       <a:fillRect/>
@@ -6723,7 +6363,7 @@
           <w:b w:val="1"/>
           <w:rtl w:val="0"/>
         </w:rPr>
-        <w:t xml:space="preserve">./run.ps1</w:t>
+        <w:t xml:space="preserve">./run.bat</w:t>
       </w:r>
       <w:r>
         <w:rPr>
@@ -6785,7 +6425,7 @@
       <w:pPr>
         <w:numPr>
           <w:ilvl w:val="0"/>
-          <w:numId w:val="21"/>
+          <w:numId w:val="20"/>
         </w:numPr>
         <w:spacing w:after="200" w:before="200" w:lineRule="auto"/>
         <w:ind w:left="720" w:hanging="360"/>
@@ -6838,16 +6478,16 @@
             <wp:extent cx="3643313" cy="2455133"/>
             <wp:effectExtent b="0" l="0" r="0" t="0"/>
             <wp:wrapTopAndBottom distB="114300" distT="114300"/>
-            <wp:docPr id="26" name="image23.png"/>
+            <wp:docPr id="24" name="image25.png"/>
             <a:graphic>
               <a:graphicData uri="http://schemas.openxmlformats.org/drawingml/2006/picture">
                 <pic:pic>
                   <pic:nvPicPr>
-                    <pic:cNvPr id="0" name="image23.png"/>
+                    <pic:cNvPr id="0" name="image25.png"/>
                     <pic:cNvPicPr preferRelativeResize="0"/>
                   </pic:nvPicPr>
                   <pic:blipFill>
-                    <a:blip r:embed="rId43"/>
+                    <a:blip r:embed="rId41"/>
                     <a:srcRect b="0" l="0" r="0" t="0"/>
                     <a:stretch>
                       <a:fillRect/>
@@ -6872,7 +6512,7 @@
       <w:pPr>
         <w:numPr>
           <w:ilvl w:val="0"/>
-          <w:numId w:val="21"/>
+          <w:numId w:val="20"/>
         </w:numPr>
         <w:spacing w:after="200" w:before="200" w:lineRule="auto"/>
         <w:ind w:left="720" w:hanging="360"/>
@@ -6966,16 +6606,16 @@
             <wp:extent cx="4757738" cy="2973586"/>
             <wp:effectExtent b="0" l="0" r="0" t="0"/>
             <wp:wrapTopAndBottom distB="114300" distT="114300"/>
-            <wp:docPr id="27" name="image28.png"/>
+            <wp:docPr id="25" name="image27.png"/>
             <a:graphic>
               <a:graphicData uri="http://schemas.openxmlformats.org/drawingml/2006/picture">
                 <pic:pic>
                   <pic:nvPicPr>
-                    <pic:cNvPr id="0" name="image28.png"/>
+                    <pic:cNvPr id="0" name="image27.png"/>
                     <pic:cNvPicPr preferRelativeResize="0"/>
                   </pic:nvPicPr>
                   <pic:blipFill>
-                    <a:blip r:embed="rId44"/>
+                    <a:blip r:embed="rId42"/>
                     <a:srcRect b="0" l="0" r="0" t="0"/>
                     <a:stretch>
                       <a:fillRect/>
@@ -7047,7 +6687,7 @@
       <w:pPr>
         <w:numPr>
           <w:ilvl w:val="0"/>
-          <w:numId w:val="21"/>
+          <w:numId w:val="20"/>
         </w:numPr>
         <w:spacing w:after="200" w:before="200" w:lineRule="auto"/>
         <w:ind w:left="720" w:hanging="360"/>
@@ -7074,16 +6714,16 @@
             <wp:extent cx="3167063" cy="2357571"/>
             <wp:effectExtent b="0" l="0" r="0" t="0"/>
             <wp:wrapTopAndBottom distB="57150" distT="57150"/>
-            <wp:docPr id="9" name="image7.png"/>
+            <wp:docPr id="8" name="image4.png"/>
             <a:graphic>
               <a:graphicData uri="http://schemas.openxmlformats.org/drawingml/2006/picture">
                 <pic:pic>
                   <pic:nvPicPr>
-                    <pic:cNvPr id="0" name="image7.png"/>
+                    <pic:cNvPr id="0" name="image4.png"/>
                     <pic:cNvPicPr preferRelativeResize="0"/>
                   </pic:nvPicPr>
                   <pic:blipFill>
-                    <a:blip r:embed="rId45"/>
+                    <a:blip r:embed="rId43"/>
                     <a:srcRect b="0" l="0" r="0" t="0"/>
                     <a:stretch>
                       <a:fillRect/>
@@ -7108,7 +6748,7 @@
       <w:pPr>
         <w:numPr>
           <w:ilvl w:val="0"/>
-          <w:numId w:val="21"/>
+          <w:numId w:val="20"/>
         </w:numPr>
         <w:spacing w:after="200" w:before="200" w:lineRule="auto"/>
         <w:ind w:left="720" w:hanging="360"/>
@@ -7175,7 +6815,7 @@
       <w:pPr>
         <w:numPr>
           <w:ilvl w:val="0"/>
-          <w:numId w:val="21"/>
+          <w:numId w:val="20"/>
         </w:numPr>
         <w:spacing w:after="200" w:before="200" w:lineRule="auto"/>
         <w:ind w:left="720" w:hanging="360"/>
@@ -7228,16 +6868,16 @@
             <wp:extent cx="4055770" cy="1354914"/>
             <wp:effectExtent b="0" l="0" r="0" t="0"/>
             <wp:wrapTopAndBottom distB="114300" distT="114300"/>
-            <wp:docPr id="21" name="image22.png"/>
+            <wp:docPr id="19" name="image11.png"/>
             <a:graphic>
               <a:graphicData uri="http://schemas.openxmlformats.org/drawingml/2006/picture">
                 <pic:pic>
                   <pic:nvPicPr>
-                    <pic:cNvPr id="0" name="image22.png"/>
+                    <pic:cNvPr id="0" name="image11.png"/>
                     <pic:cNvPicPr preferRelativeResize="0"/>
                   </pic:nvPicPr>
                   <pic:blipFill>
-                    <a:blip r:embed="rId46"/>
+                    <a:blip r:embed="rId44"/>
                     <a:srcRect b="0" l="0" r="0" t="0"/>
                     <a:stretch>
                       <a:fillRect/>
@@ -7304,7 +6944,7 @@
       <w:pPr>
         <w:numPr>
           <w:ilvl w:val="0"/>
-          <w:numId w:val="21"/>
+          <w:numId w:val="20"/>
         </w:numPr>
         <w:spacing w:after="200" w:before="200" w:lineRule="auto"/>
         <w:ind w:left="720" w:hanging="360"/>
@@ -7349,7 +6989,7 @@
       <w:pPr>
         <w:numPr>
           <w:ilvl w:val="0"/>
-          <w:numId w:val="21"/>
+          <w:numId w:val="20"/>
         </w:numPr>
         <w:spacing w:after="200" w:before="200" w:lineRule="auto"/>
         <w:ind w:left="720" w:hanging="360"/>
@@ -7389,16 +7029,16 @@
             <wp:extent cx="5080025" cy="2483025"/>
             <wp:effectExtent b="0" l="0" r="0" t="0"/>
             <wp:wrapTopAndBottom distB="114300" distT="114300"/>
-            <wp:docPr id="28" name="image25.png"/>
+            <wp:docPr id="26" name="image29.png"/>
             <a:graphic>
               <a:graphicData uri="http://schemas.openxmlformats.org/drawingml/2006/picture">
                 <pic:pic>
                   <pic:nvPicPr>
-                    <pic:cNvPr id="0" name="image25.png"/>
+                    <pic:cNvPr id="0" name="image29.png"/>
                     <pic:cNvPicPr preferRelativeResize="0"/>
                   </pic:nvPicPr>
                   <pic:blipFill>
-                    <a:blip r:embed="rId47"/>
+                    <a:blip r:embed="rId45"/>
                     <a:srcRect b="0" l="0" r="0" t="0"/>
                     <a:stretch>
                       <a:fillRect/>
@@ -7495,16 +7135,16 @@
             <wp:extent cx="5343525" cy="2562225"/>
             <wp:effectExtent b="0" l="0" r="0" t="0"/>
             <wp:wrapTopAndBottom distB="114300" distT="114300"/>
-            <wp:docPr id="10" name="image11.png"/>
+            <wp:docPr id="9" name="image9.png"/>
             <a:graphic>
               <a:graphicData uri="http://schemas.openxmlformats.org/drawingml/2006/picture">
                 <pic:pic>
                   <pic:nvPicPr>
-                    <pic:cNvPr id="0" name="image11.png"/>
+                    <pic:cNvPr id="0" name="image9.png"/>
                     <pic:cNvPicPr preferRelativeResize="0"/>
                   </pic:nvPicPr>
                   <pic:blipFill>
-                    <a:blip r:embed="rId48"/>
+                    <a:blip r:embed="rId46"/>
                     <a:srcRect b="0" l="1058" r="0" t="1628"/>
                     <a:stretch>
                       <a:fillRect/>
@@ -7541,7 +7181,7 @@
       <w:pPr>
         <w:numPr>
           <w:ilvl w:val="0"/>
-          <w:numId w:val="26"/>
+          <w:numId w:val="25"/>
         </w:numPr>
         <w:spacing w:after="200" w:before="200" w:lineRule="auto"/>
         <w:ind w:left="720" w:hanging="360"/>
@@ -7610,7 +7250,7 @@
       <w:pPr>
         <w:numPr>
           <w:ilvl w:val="0"/>
-          <w:numId w:val="18"/>
+          <w:numId w:val="17"/>
         </w:numPr>
         <w:spacing w:after="200" w:before="200" w:lineRule="auto"/>
         <w:ind w:left="720" w:hanging="360"/>
@@ -7663,16 +7303,16 @@
             <wp:extent cx="5202726" cy="2968222"/>
             <wp:effectExtent b="0" l="0" r="0" t="0"/>
             <wp:wrapTopAndBottom distB="114300" distT="114300"/>
-            <wp:docPr id="20" name="image12.png"/>
+            <wp:docPr id="18" name="image2.png"/>
             <a:graphic>
               <a:graphicData uri="http://schemas.openxmlformats.org/drawingml/2006/picture">
                 <pic:pic>
                   <pic:nvPicPr>
-                    <pic:cNvPr id="0" name="image12.png"/>
+                    <pic:cNvPr id="0" name="image2.png"/>
                     <pic:cNvPicPr preferRelativeResize="0"/>
                   </pic:nvPicPr>
                   <pic:blipFill>
-                    <a:blip r:embed="rId49"/>
+                    <a:blip r:embed="rId47"/>
                     <a:srcRect b="0" l="0" r="0" t="0"/>
                     <a:stretch>
                       <a:fillRect/>
@@ -7990,7 +7630,7 @@
       <w:pPr>
         <w:numPr>
           <w:ilvl w:val="0"/>
-          <w:numId w:val="22"/>
+          <w:numId w:val="21"/>
         </w:numPr>
         <w:spacing w:after="200" w:before="200" w:lineRule="auto"/>
         <w:ind w:left="720" w:hanging="360"/>
@@ -8022,7 +7662,7 @@
       <w:pPr>
         <w:numPr>
           <w:ilvl w:val="0"/>
-          <w:numId w:val="22"/>
+          <w:numId w:val="21"/>
         </w:numPr>
         <w:spacing w:after="200" w:before="200" w:lineRule="auto"/>
         <w:ind w:left="720" w:hanging="360"/>
@@ -8105,7 +7745,7 @@
       <w:pPr>
         <w:numPr>
           <w:ilvl w:val="0"/>
-          <w:numId w:val="24"/>
+          <w:numId w:val="23"/>
         </w:numPr>
         <w:spacing w:after="200" w:lineRule="auto"/>
         <w:ind w:left="720" w:hanging="360"/>
@@ -8137,7 +7777,7 @@
       <w:pPr>
         <w:numPr>
           <w:ilvl w:val="0"/>
-          <w:numId w:val="24"/>
+          <w:numId w:val="23"/>
         </w:numPr>
         <w:spacing w:after="200" w:lineRule="auto"/>
         <w:ind w:left="720" w:hanging="360"/>
@@ -9961,103 +9601,103 @@
       <w:lvlText w:val="●"/>
       <w:lvlJc w:val="left"/>
       <w:pPr>
+        <w:ind w:left="720" w:hanging="360"/>
+      </w:pPr>
+      <w:rPr>
+        <w:u w:val="none"/>
+      </w:rPr>
+    </w:lvl>
+    <w:lvl w:ilvl="1">
+      <w:start w:val="1"/>
+      <w:numFmt w:val="bullet"/>
+      <w:lvlText w:val="○"/>
+      <w:lvlJc w:val="left"/>
+      <w:pPr>
         <w:ind w:left="1440" w:hanging="360"/>
       </w:pPr>
       <w:rPr>
         <w:u w:val="none"/>
       </w:rPr>
     </w:lvl>
-    <w:lvl w:ilvl="1">
+    <w:lvl w:ilvl="2">
+      <w:start w:val="1"/>
+      <w:numFmt w:val="bullet"/>
+      <w:lvlText w:val="■"/>
+      <w:lvlJc w:val="left"/>
+      <w:pPr>
+        <w:ind w:left="2160" w:hanging="360"/>
+      </w:pPr>
+      <w:rPr>
+        <w:u w:val="none"/>
+      </w:rPr>
+    </w:lvl>
+    <w:lvl w:ilvl="3">
+      <w:start w:val="1"/>
+      <w:numFmt w:val="bullet"/>
+      <w:lvlText w:val="●"/>
+      <w:lvlJc w:val="left"/>
+      <w:pPr>
+        <w:ind w:left="2880" w:hanging="360"/>
+      </w:pPr>
+      <w:rPr>
+        <w:u w:val="none"/>
+      </w:rPr>
+    </w:lvl>
+    <w:lvl w:ilvl="4">
       <w:start w:val="1"/>
       <w:numFmt w:val="bullet"/>
       <w:lvlText w:val="○"/>
       <w:lvlJc w:val="left"/>
       <w:pPr>
-        <w:ind w:left="2160" w:hanging="360"/>
-      </w:pPr>
-      <w:rPr>
-        <w:u w:val="none"/>
-      </w:rPr>
-    </w:lvl>
-    <w:lvl w:ilvl="2">
+        <w:ind w:left="3600" w:hanging="360"/>
+      </w:pPr>
+      <w:rPr>
+        <w:u w:val="none"/>
+      </w:rPr>
+    </w:lvl>
+    <w:lvl w:ilvl="5">
       <w:start w:val="1"/>
       <w:numFmt w:val="bullet"/>
       <w:lvlText w:val="■"/>
       <w:lvlJc w:val="left"/>
       <w:pPr>
-        <w:ind w:left="2880" w:hanging="360"/>
-      </w:pPr>
-      <w:rPr>
-        <w:u w:val="none"/>
-      </w:rPr>
-    </w:lvl>
-    <w:lvl w:ilvl="3">
+        <w:ind w:left="4320" w:hanging="360"/>
+      </w:pPr>
+      <w:rPr>
+        <w:u w:val="none"/>
+      </w:rPr>
+    </w:lvl>
+    <w:lvl w:ilvl="6">
       <w:start w:val="1"/>
       <w:numFmt w:val="bullet"/>
       <w:lvlText w:val="●"/>
       <w:lvlJc w:val="left"/>
       <w:pPr>
-        <w:ind w:left="3600" w:hanging="360"/>
-      </w:pPr>
-      <w:rPr>
-        <w:u w:val="none"/>
-      </w:rPr>
-    </w:lvl>
-    <w:lvl w:ilvl="4">
+        <w:ind w:left="5040" w:hanging="360"/>
+      </w:pPr>
+      <w:rPr>
+        <w:u w:val="none"/>
+      </w:rPr>
+    </w:lvl>
+    <w:lvl w:ilvl="7">
       <w:start w:val="1"/>
       <w:numFmt w:val="bullet"/>
       <w:lvlText w:val="○"/>
       <w:lvlJc w:val="left"/>
       <w:pPr>
-        <w:ind w:left="4320" w:hanging="360"/>
-      </w:pPr>
-      <w:rPr>
-        <w:u w:val="none"/>
-      </w:rPr>
-    </w:lvl>
-    <w:lvl w:ilvl="5">
+        <w:ind w:left="5760" w:hanging="360"/>
+      </w:pPr>
+      <w:rPr>
+        <w:u w:val="none"/>
+      </w:rPr>
+    </w:lvl>
+    <w:lvl w:ilvl="8">
       <w:start w:val="1"/>
       <w:numFmt w:val="bullet"/>
       <w:lvlText w:val="■"/>
       <w:lvlJc w:val="left"/>
       <w:pPr>
-        <w:ind w:left="5040" w:hanging="360"/>
-      </w:pPr>
-      <w:rPr>
-        <w:u w:val="none"/>
-      </w:rPr>
-    </w:lvl>
-    <w:lvl w:ilvl="6">
-      <w:start w:val="1"/>
-      <w:numFmt w:val="bullet"/>
-      <w:lvlText w:val="●"/>
-      <w:lvlJc w:val="left"/>
-      <w:pPr>
-        <w:ind w:left="5760" w:hanging="360"/>
-      </w:pPr>
-      <w:rPr>
-        <w:u w:val="none"/>
-      </w:rPr>
-    </w:lvl>
-    <w:lvl w:ilvl="7">
-      <w:start w:val="1"/>
-      <w:numFmt w:val="bullet"/>
-      <w:lvlText w:val="○"/>
-      <w:lvlJc w:val="left"/>
-      <w:pPr>
         <w:ind w:left="6480" w:hanging="360"/>
-      </w:pPr>
-      <w:rPr>
-        <w:u w:val="none"/>
-      </w:rPr>
-    </w:lvl>
-    <w:lvl w:ilvl="8">
-      <w:start w:val="1"/>
-      <w:numFmt w:val="bullet"/>
-      <w:lvlText w:val="■"/>
-      <w:lvlJc w:val="left"/>
-      <w:pPr>
-        <w:ind w:left="7200" w:hanging="360"/>
       </w:pPr>
       <w:rPr>
         <w:u w:val="none"/>
@@ -10287,8 +9927,8 @@
   <w:abstractNum w:abstractNumId="20">
     <w:lvl w:ilvl="0">
       <w:start w:val="1"/>
-      <w:numFmt w:val="bullet"/>
-      <w:lvlText w:val="●"/>
+      <w:numFmt w:val="decimal"/>
+      <w:lvlText w:val="%1."/>
       <w:lvlJc w:val="left"/>
       <w:pPr>
         <w:ind w:left="720" w:hanging="360"/>
@@ -10299,8 +9939,8 @@
     </w:lvl>
     <w:lvl w:ilvl="1">
       <w:start w:val="1"/>
-      <w:numFmt w:val="bullet"/>
-      <w:lvlText w:val="○"/>
+      <w:numFmt w:val="lowerLetter"/>
+      <w:lvlText w:val="%2."/>
       <w:lvlJc w:val="left"/>
       <w:pPr>
         <w:ind w:left="1440" w:hanging="360"/>
@@ -10311,9 +9951,9 @@
     </w:lvl>
     <w:lvl w:ilvl="2">
       <w:start w:val="1"/>
-      <w:numFmt w:val="bullet"/>
-      <w:lvlText w:val="■"/>
-      <w:lvlJc w:val="left"/>
+      <w:numFmt w:val="lowerRoman"/>
+      <w:lvlText w:val="%3."/>
+      <w:lvlJc w:val="right"/>
       <w:pPr>
         <w:ind w:left="2160" w:hanging="360"/>
       </w:pPr>
@@ -10323,8 +9963,8 @@
     </w:lvl>
     <w:lvl w:ilvl="3">
       <w:start w:val="1"/>
-      <w:numFmt w:val="bullet"/>
-      <w:lvlText w:val="●"/>
+      <w:numFmt w:val="decimal"/>
+      <w:lvlText w:val="%4."/>
       <w:lvlJc w:val="left"/>
       <w:pPr>
         <w:ind w:left="2880" w:hanging="360"/>
@@ -10335,8 +9975,8 @@
     </w:lvl>
     <w:lvl w:ilvl="4">
       <w:start w:val="1"/>
-      <w:numFmt w:val="bullet"/>
-      <w:lvlText w:val="○"/>
+      <w:numFmt w:val="lowerLetter"/>
+      <w:lvlText w:val="%5."/>
       <w:lvlJc w:val="left"/>
       <w:pPr>
         <w:ind w:left="3600" w:hanging="360"/>
@@ -10347,9 +9987,9 @@
     </w:lvl>
     <w:lvl w:ilvl="5">
       <w:start w:val="1"/>
-      <w:numFmt w:val="bullet"/>
-      <w:lvlText w:val="■"/>
-      <w:lvlJc w:val="left"/>
+      <w:numFmt w:val="lowerRoman"/>
+      <w:lvlText w:val="%6."/>
+      <w:lvlJc w:val="right"/>
       <w:pPr>
         <w:ind w:left="4320" w:hanging="360"/>
       </w:pPr>
@@ -10359,8 +9999,8 @@
     </w:lvl>
     <w:lvl w:ilvl="6">
       <w:start w:val="1"/>
-      <w:numFmt w:val="bullet"/>
-      <w:lvlText w:val="●"/>
+      <w:numFmt w:val="decimal"/>
+      <w:lvlText w:val="%7."/>
       <w:lvlJc w:val="left"/>
       <w:pPr>
         <w:ind w:left="5040" w:hanging="360"/>
@@ -10371,8 +10011,8 @@
     </w:lvl>
     <w:lvl w:ilvl="7">
       <w:start w:val="1"/>
-      <w:numFmt w:val="bullet"/>
-      <w:lvlText w:val="○"/>
+      <w:numFmt w:val="lowerLetter"/>
+      <w:lvlText w:val="%8."/>
       <w:lvlJc w:val="left"/>
       <w:pPr>
         <w:ind w:left="5760" w:hanging="360"/>
@@ -10383,9 +10023,9 @@
     </w:lvl>
     <w:lvl w:ilvl="8">
       <w:start w:val="1"/>
-      <w:numFmt w:val="bullet"/>
-      <w:lvlText w:val="■"/>
-      <w:lvlJc w:val="left"/>
+      <w:numFmt w:val="lowerRoman"/>
+      <w:lvlText w:val="%9."/>
+      <w:lvlJc w:val="right"/>
       <w:pPr>
         <w:ind w:left="6480" w:hanging="360"/>
       </w:pPr>
@@ -10397,8 +10037,8 @@
   <w:abstractNum w:abstractNumId="21">
     <w:lvl w:ilvl="0">
       <w:start w:val="1"/>
-      <w:numFmt w:val="decimal"/>
-      <w:lvlText w:val="%1."/>
+      <w:numFmt w:val="bullet"/>
+      <w:lvlText w:val="●"/>
       <w:lvlJc w:val="left"/>
       <w:pPr>
         <w:ind w:left="720" w:hanging="360"/>
@@ -10409,8 +10049,8 @@
     </w:lvl>
     <w:lvl w:ilvl="1">
       <w:start w:val="1"/>
-      <w:numFmt w:val="lowerLetter"/>
-      <w:lvlText w:val="%2."/>
+      <w:numFmt w:val="bullet"/>
+      <w:lvlText w:val="○"/>
       <w:lvlJc w:val="left"/>
       <w:pPr>
         <w:ind w:left="1440" w:hanging="360"/>
@@ -10421,9 +10061,9 @@
     </w:lvl>
     <w:lvl w:ilvl="2">
       <w:start w:val="1"/>
-      <w:numFmt w:val="lowerRoman"/>
-      <w:lvlText w:val="%3."/>
-      <w:lvlJc w:val="right"/>
+      <w:numFmt w:val="bullet"/>
+      <w:lvlText w:val="■"/>
+      <w:lvlJc w:val="left"/>
       <w:pPr>
         <w:ind w:left="2160" w:hanging="360"/>
       </w:pPr>
@@ -10433,8 +10073,8 @@
     </w:lvl>
     <w:lvl w:ilvl="3">
       <w:start w:val="1"/>
-      <w:numFmt w:val="decimal"/>
-      <w:lvlText w:val="%4."/>
+      <w:numFmt w:val="bullet"/>
+      <w:lvlText w:val="●"/>
       <w:lvlJc w:val="left"/>
       <w:pPr>
         <w:ind w:left="2880" w:hanging="360"/>
@@ -10445,8 +10085,8 @@
     </w:lvl>
     <w:lvl w:ilvl="4">
       <w:start w:val="1"/>
-      <w:numFmt w:val="lowerLetter"/>
-      <w:lvlText w:val="%5."/>
+      <w:numFmt w:val="bullet"/>
+      <w:lvlText w:val="○"/>
       <w:lvlJc w:val="left"/>
       <w:pPr>
         <w:ind w:left="3600" w:hanging="360"/>
@@ -10457,9 +10097,9 @@
     </w:lvl>
     <w:lvl w:ilvl="5">
       <w:start w:val="1"/>
-      <w:numFmt w:val="lowerRoman"/>
-      <w:lvlText w:val="%6."/>
-      <w:lvlJc w:val="right"/>
+      <w:numFmt w:val="bullet"/>
+      <w:lvlText w:val="■"/>
+      <w:lvlJc w:val="left"/>
       <w:pPr>
         <w:ind w:left="4320" w:hanging="360"/>
       </w:pPr>
@@ -10469,8 +10109,8 @@
     </w:lvl>
     <w:lvl w:ilvl="6">
       <w:start w:val="1"/>
-      <w:numFmt w:val="decimal"/>
-      <w:lvlText w:val="%7."/>
+      <w:numFmt w:val="bullet"/>
+      <w:lvlText w:val="●"/>
       <w:lvlJc w:val="left"/>
       <w:pPr>
         <w:ind w:left="5040" w:hanging="360"/>
@@ -10481,8 +10121,8 @@
     </w:lvl>
     <w:lvl w:ilvl="7">
       <w:start w:val="1"/>
-      <w:numFmt w:val="lowerLetter"/>
-      <w:lvlText w:val="%8."/>
+      <w:numFmt w:val="bullet"/>
+      <w:lvlText w:val="○"/>
       <w:lvlJc w:val="left"/>
       <w:pPr>
         <w:ind w:left="5760" w:hanging="360"/>
@@ -10493,9 +10133,9 @@
     </w:lvl>
     <w:lvl w:ilvl="8">
       <w:start w:val="1"/>
-      <w:numFmt w:val="lowerRoman"/>
-      <w:lvlText w:val="%9."/>
-      <w:lvlJc w:val="right"/>
+      <w:numFmt w:val="bullet"/>
+      <w:lvlText w:val="■"/>
+      <w:lvlJc w:val="left"/>
       <w:pPr>
         <w:ind w:left="6480" w:hanging="360"/>
       </w:pPr>
@@ -10841,7 +10481,7 @@
       <w:lvlText w:val="●"/>
       <w:lvlJc w:val="left"/>
       <w:pPr>
-        <w:ind w:left="720" w:hanging="360"/>
+        <w:ind w:left="1440" w:hanging="360"/>
       </w:pPr>
       <w:rPr>
         <w:u w:val="none"/>
@@ -10853,7 +10493,7 @@
       <w:lvlText w:val="○"/>
       <w:lvlJc w:val="left"/>
       <w:pPr>
-        <w:ind w:left="1440" w:hanging="360"/>
+        <w:ind w:left="2160" w:hanging="360"/>
       </w:pPr>
       <w:rPr>
         <w:u w:val="none"/>
@@ -10865,7 +10505,7 @@
       <w:lvlText w:val="■"/>
       <w:lvlJc w:val="left"/>
       <w:pPr>
-        <w:ind w:left="2160" w:hanging="360"/>
+        <w:ind w:left="2880" w:hanging="360"/>
       </w:pPr>
       <w:rPr>
         <w:u w:val="none"/>
@@ -10877,7 +10517,7 @@
       <w:lvlText w:val="●"/>
       <w:lvlJc w:val="left"/>
       <w:pPr>
-        <w:ind w:left="2880" w:hanging="360"/>
+        <w:ind w:left="3600" w:hanging="360"/>
       </w:pPr>
       <w:rPr>
         <w:u w:val="none"/>
@@ -10889,7 +10529,7 @@
       <w:lvlText w:val="○"/>
       <w:lvlJc w:val="left"/>
       <w:pPr>
-        <w:ind w:left="3600" w:hanging="360"/>
+        <w:ind w:left="4320" w:hanging="360"/>
       </w:pPr>
       <w:rPr>
         <w:u w:val="none"/>
@@ -10901,7 +10541,7 @@
       <w:lvlText w:val="■"/>
       <w:lvlJc w:val="left"/>
       <w:pPr>
-        <w:ind w:left="4320" w:hanging="360"/>
+        <w:ind w:left="5040" w:hanging="360"/>
       </w:pPr>
       <w:rPr>
         <w:u w:val="none"/>
@@ -10913,7 +10553,7 @@
       <w:lvlText w:val="●"/>
       <w:lvlJc w:val="left"/>
       <w:pPr>
-        <w:ind w:left="5040" w:hanging="360"/>
+        <w:ind w:left="5760" w:hanging="360"/>
       </w:pPr>
       <w:rPr>
         <w:u w:val="none"/>
@@ -10925,7 +10565,7 @@
       <w:lvlText w:val="○"/>
       <w:lvlJc w:val="left"/>
       <w:pPr>
-        <w:ind w:left="5760" w:hanging="360"/>
+        <w:ind w:left="6480" w:hanging="360"/>
       </w:pPr>
       <w:rPr>
         <w:u w:val="none"/>
@@ -10937,7 +10577,7 @@
       <w:lvlText w:val="■"/>
       <w:lvlJc w:val="left"/>
       <w:pPr>
-        <w:ind w:left="6480" w:hanging="360"/>
+        <w:ind w:left="7200" w:hanging="360"/>
       </w:pPr>
       <w:rPr>
         <w:u w:val="none"/>
@@ -11061,103 +10701,103 @@
       <w:lvlText w:val="●"/>
       <w:lvlJc w:val="left"/>
       <w:pPr>
+        <w:ind w:left="720" w:hanging="360"/>
+      </w:pPr>
+      <w:rPr>
+        <w:u w:val="none"/>
+      </w:rPr>
+    </w:lvl>
+    <w:lvl w:ilvl="1">
+      <w:start w:val="1"/>
+      <w:numFmt w:val="bullet"/>
+      <w:lvlText w:val="○"/>
+      <w:lvlJc w:val="left"/>
+      <w:pPr>
         <w:ind w:left="1440" w:hanging="360"/>
       </w:pPr>
       <w:rPr>
         <w:u w:val="none"/>
       </w:rPr>
     </w:lvl>
-    <w:lvl w:ilvl="1">
+    <w:lvl w:ilvl="2">
+      <w:start w:val="1"/>
+      <w:numFmt w:val="bullet"/>
+      <w:lvlText w:val="■"/>
+      <w:lvlJc w:val="left"/>
+      <w:pPr>
+        <w:ind w:left="2160" w:hanging="360"/>
+      </w:pPr>
+      <w:rPr>
+        <w:u w:val="none"/>
+      </w:rPr>
+    </w:lvl>
+    <w:lvl w:ilvl="3">
+      <w:start w:val="1"/>
+      <w:numFmt w:val="bullet"/>
+      <w:lvlText w:val="●"/>
+      <w:lvlJc w:val="left"/>
+      <w:pPr>
+        <w:ind w:left="2880" w:hanging="360"/>
+      </w:pPr>
+      <w:rPr>
+        <w:u w:val="none"/>
+      </w:rPr>
+    </w:lvl>
+    <w:lvl w:ilvl="4">
       <w:start w:val="1"/>
       <w:numFmt w:val="bullet"/>
       <w:lvlText w:val="○"/>
       <w:lvlJc w:val="left"/>
       <w:pPr>
-        <w:ind w:left="2160" w:hanging="360"/>
-      </w:pPr>
-      <w:rPr>
-        <w:u w:val="none"/>
-      </w:rPr>
-    </w:lvl>
-    <w:lvl w:ilvl="2">
+        <w:ind w:left="3600" w:hanging="360"/>
+      </w:pPr>
+      <w:rPr>
+        <w:u w:val="none"/>
+      </w:rPr>
+    </w:lvl>
+    <w:lvl w:ilvl="5">
       <w:start w:val="1"/>
       <w:numFmt w:val="bullet"/>
       <w:lvlText w:val="■"/>
       <w:lvlJc w:val="left"/>
       <w:pPr>
-        <w:ind w:left="2880" w:hanging="360"/>
-      </w:pPr>
-      <w:rPr>
-        <w:u w:val="none"/>
-      </w:rPr>
-    </w:lvl>
-    <w:lvl w:ilvl="3">
+        <w:ind w:left="4320" w:hanging="360"/>
+      </w:pPr>
+      <w:rPr>
+        <w:u w:val="none"/>
+      </w:rPr>
+    </w:lvl>
+    <w:lvl w:ilvl="6">
       <w:start w:val="1"/>
       <w:numFmt w:val="bullet"/>
       <w:lvlText w:val="●"/>
       <w:lvlJc w:val="left"/>
       <w:pPr>
-        <w:ind w:left="3600" w:hanging="360"/>
-      </w:pPr>
-      <w:rPr>
-        <w:u w:val="none"/>
-      </w:rPr>
-    </w:lvl>
-    <w:lvl w:ilvl="4">
+        <w:ind w:left="5040" w:hanging="360"/>
+      </w:pPr>
+      <w:rPr>
+        <w:u w:val="none"/>
+      </w:rPr>
+    </w:lvl>
+    <w:lvl w:ilvl="7">
       <w:start w:val="1"/>
       <w:numFmt w:val="bullet"/>
       <w:lvlText w:val="○"/>
       <w:lvlJc w:val="left"/>
       <w:pPr>
-        <w:ind w:left="4320" w:hanging="360"/>
-      </w:pPr>
-      <w:rPr>
-        <w:u w:val="none"/>
-      </w:rPr>
-    </w:lvl>
-    <w:lvl w:ilvl="5">
+        <w:ind w:left="5760" w:hanging="360"/>
+      </w:pPr>
+      <w:rPr>
+        <w:u w:val="none"/>
+      </w:rPr>
+    </w:lvl>
+    <w:lvl w:ilvl="8">
       <w:start w:val="1"/>
       <w:numFmt w:val="bullet"/>
       <w:lvlText w:val="■"/>
       <w:lvlJc w:val="left"/>
       <w:pPr>
-        <w:ind w:left="5040" w:hanging="360"/>
-      </w:pPr>
-      <w:rPr>
-        <w:u w:val="none"/>
-      </w:rPr>
-    </w:lvl>
-    <w:lvl w:ilvl="6">
-      <w:start w:val="1"/>
-      <w:numFmt w:val="bullet"/>
-      <w:lvlText w:val="●"/>
-      <w:lvlJc w:val="left"/>
-      <w:pPr>
-        <w:ind w:left="5760" w:hanging="360"/>
-      </w:pPr>
-      <w:rPr>
-        <w:u w:val="none"/>
-      </w:rPr>
-    </w:lvl>
-    <w:lvl w:ilvl="7">
-      <w:start w:val="1"/>
-      <w:numFmt w:val="bullet"/>
-      <w:lvlText w:val="○"/>
-      <w:lvlJc w:val="left"/>
-      <w:pPr>
         <w:ind w:left="6480" w:hanging="360"/>
-      </w:pPr>
-      <w:rPr>
-        <w:u w:val="none"/>
-      </w:rPr>
-    </w:lvl>
-    <w:lvl w:ilvl="8">
-      <w:start w:val="1"/>
-      <w:numFmt w:val="bullet"/>
-      <w:lvlText w:val="■"/>
-      <w:lvlJc w:val="left"/>
-      <w:pPr>
-        <w:ind w:left="7200" w:hanging="360"/>
       </w:pPr>
       <w:rPr>
         <w:u w:val="none"/>
@@ -11385,116 +11025,6 @@
     </w:lvl>
   </w:abstractNum>
   <w:abstractNum w:abstractNumId="30">
-    <w:lvl w:ilvl="0">
-      <w:start w:val="1"/>
-      <w:numFmt w:val="bullet"/>
-      <w:lvlText w:val="●"/>
-      <w:lvlJc w:val="left"/>
-      <w:pPr>
-        <w:ind w:left="720" w:hanging="360"/>
-      </w:pPr>
-      <w:rPr>
-        <w:u w:val="none"/>
-      </w:rPr>
-    </w:lvl>
-    <w:lvl w:ilvl="1">
-      <w:start w:val="1"/>
-      <w:numFmt w:val="bullet"/>
-      <w:lvlText w:val="○"/>
-      <w:lvlJc w:val="left"/>
-      <w:pPr>
-        <w:ind w:left="1440" w:hanging="360"/>
-      </w:pPr>
-      <w:rPr>
-        <w:u w:val="none"/>
-      </w:rPr>
-    </w:lvl>
-    <w:lvl w:ilvl="2">
-      <w:start w:val="1"/>
-      <w:numFmt w:val="bullet"/>
-      <w:lvlText w:val="■"/>
-      <w:lvlJc w:val="left"/>
-      <w:pPr>
-        <w:ind w:left="2160" w:hanging="360"/>
-      </w:pPr>
-      <w:rPr>
-        <w:u w:val="none"/>
-      </w:rPr>
-    </w:lvl>
-    <w:lvl w:ilvl="3">
-      <w:start w:val="1"/>
-      <w:numFmt w:val="bullet"/>
-      <w:lvlText w:val="●"/>
-      <w:lvlJc w:val="left"/>
-      <w:pPr>
-        <w:ind w:left="2880" w:hanging="360"/>
-      </w:pPr>
-      <w:rPr>
-        <w:u w:val="none"/>
-      </w:rPr>
-    </w:lvl>
-    <w:lvl w:ilvl="4">
-      <w:start w:val="1"/>
-      <w:numFmt w:val="bullet"/>
-      <w:lvlText w:val="○"/>
-      <w:lvlJc w:val="left"/>
-      <w:pPr>
-        <w:ind w:left="3600" w:hanging="360"/>
-      </w:pPr>
-      <w:rPr>
-        <w:u w:val="none"/>
-      </w:rPr>
-    </w:lvl>
-    <w:lvl w:ilvl="5">
-      <w:start w:val="1"/>
-      <w:numFmt w:val="bullet"/>
-      <w:lvlText w:val="■"/>
-      <w:lvlJc w:val="left"/>
-      <w:pPr>
-        <w:ind w:left="4320" w:hanging="360"/>
-      </w:pPr>
-      <w:rPr>
-        <w:u w:val="none"/>
-      </w:rPr>
-    </w:lvl>
-    <w:lvl w:ilvl="6">
-      <w:start w:val="1"/>
-      <w:numFmt w:val="bullet"/>
-      <w:lvlText w:val="●"/>
-      <w:lvlJc w:val="left"/>
-      <w:pPr>
-        <w:ind w:left="5040" w:hanging="360"/>
-      </w:pPr>
-      <w:rPr>
-        <w:u w:val="none"/>
-      </w:rPr>
-    </w:lvl>
-    <w:lvl w:ilvl="7">
-      <w:start w:val="1"/>
-      <w:numFmt w:val="bullet"/>
-      <w:lvlText w:val="○"/>
-      <w:lvlJc w:val="left"/>
-      <w:pPr>
-        <w:ind w:left="5760" w:hanging="360"/>
-      </w:pPr>
-      <w:rPr>
-        <w:u w:val="none"/>
-      </w:rPr>
-    </w:lvl>
-    <w:lvl w:ilvl="8">
-      <w:start w:val="1"/>
-      <w:numFmt w:val="bullet"/>
-      <w:lvlText w:val="■"/>
-      <w:lvlJc w:val="left"/>
-      <w:pPr>
-        <w:ind w:left="6480" w:hanging="360"/>
-      </w:pPr>
-      <w:rPr>
-        <w:u w:val="none"/>
-      </w:rPr>
-    </w:lvl>
-  </w:abstractNum>
-  <w:abstractNum w:abstractNumId="31">
     <w:lvl w:ilvl="0">
       <w:start w:val="1"/>
       <w:numFmt w:val="bullet"/>
@@ -11693,9 +11223,6 @@
   </w:num>
   <w:num w:numId="30">
     <w:abstractNumId w:val="30"/>
-  </w:num>
-  <w:num w:numId="31">
-    <w:abstractNumId w:val="31"/>
   </w:num>
 </w:numbering>
 </file>

</xml_diff>